<commit_message>
Updated my resume download file to be the up to date resume.
</commit_message>
<xml_diff>
--- a/MyResume/NickBennettResume.docx
+++ b/MyResume/NickBennettResume.docx
@@ -86,14 +86,35 @@
           <w:rFonts w:cstheme="minorHAnsi"/>
           <w:b/>
         </w:rPr>
-        <w:t xml:space="preserve"> - </w:t>
+        <w:t xml:space="preserve"> </w:t>
       </w:r>
       <w:r>
         <w:rPr>
           <w:rFonts w:cstheme="minorHAnsi"/>
           <w:b/>
         </w:rPr>
+        <w:t>–</w:t>
+      </w:r>
+      <w:r>
+        <w:rPr>
+          <w:rFonts w:cstheme="minorHAnsi"/>
+          <w:b/>
+        </w:rPr>
+        <w:t xml:space="preserve"> </w:t>
+      </w:r>
+      <w:r>
+        <w:rPr>
+          <w:rFonts w:cstheme="minorHAnsi"/>
+          <w:b/>
+        </w:rPr>
         <w:t>CURRENT)</w:t>
+      </w:r>
+      <w:r>
+        <w:rPr>
+          <w:rFonts w:cstheme="minorHAnsi"/>
+          <w:b/>
+        </w:rPr>
+        <w:t xml:space="preserve"> Graduating in April 2022</w:t>
       </w:r>
     </w:p>
     <w:p>
@@ -219,14 +240,10 @@
         <w:spacing w:after="0" w:line="240" w:lineRule="auto"/>
         <w:rPr>
           <w:rFonts w:cstheme="minorHAnsi"/>
-        </w:rPr>
-      </w:pPr>
-      <w:r>
-        <w:rPr>
-          <w:rFonts w:cstheme="minorHAnsi"/>
-        </w:rPr>
-        <w:tab/>
-      </w:r>
+          <w:sz w:val="10"/>
+          <w:szCs w:val="10"/>
+        </w:rPr>
+      </w:pPr>
     </w:p>
     <w:p>
       <w:pPr>
@@ -436,6 +453,8 @@
         <w:spacing w:after="0" w:line="240" w:lineRule="auto"/>
         <w:rPr>
           <w:rFonts w:cstheme="minorHAnsi"/>
+          <w:sz w:val="10"/>
+          <w:szCs w:val="10"/>
         </w:rPr>
       </w:pPr>
     </w:p>
@@ -793,7 +812,43 @@
                 <w:sz w:val="16"/>
                 <w:szCs w:val="16"/>
               </w:rPr>
-              <w:t>Taught myself the “Robin Stocks” API library to give the bot the ability of actually buying and selling the desired ticker. As well as using several other new libraries I needed to learn so I could give the bot certain functions, including: MatPlotLib, Keyboard, Pandas and DateTime.</w:t>
+              <w:t xml:space="preserve">Taught myself the “Robin Stocks” API library to give the bot the ability of actually buying and selling the desired ticker. As well as using several other new libraries I needed to learn so I could give the bot certain functions, including: </w:t>
+            </w:r>
+            <w:proofErr w:type="spellStart"/>
+            <w:r>
+              <w:rPr>
+                <w:rFonts w:cstheme="minorHAnsi"/>
+                <w:sz w:val="16"/>
+                <w:szCs w:val="16"/>
+              </w:rPr>
+              <w:t>MatPlotLib</w:t>
+            </w:r>
+            <w:proofErr w:type="spellEnd"/>
+            <w:r>
+              <w:rPr>
+                <w:rFonts w:cstheme="minorHAnsi"/>
+                <w:sz w:val="16"/>
+                <w:szCs w:val="16"/>
+              </w:rPr>
+              <w:t xml:space="preserve">, Keyboard, Pandas and </w:t>
+            </w:r>
+            <w:proofErr w:type="spellStart"/>
+            <w:r>
+              <w:rPr>
+                <w:rFonts w:cstheme="minorHAnsi"/>
+                <w:sz w:val="16"/>
+                <w:szCs w:val="16"/>
+              </w:rPr>
+              <w:t>DateTime</w:t>
+            </w:r>
+            <w:proofErr w:type="spellEnd"/>
+            <w:r>
+              <w:rPr>
+                <w:rFonts w:cstheme="minorHAnsi"/>
+                <w:sz w:val="16"/>
+                <w:szCs w:val="16"/>
+              </w:rPr>
+              <w:t>.</w:t>
             </w:r>
           </w:p>
           <w:p>
@@ -839,7 +894,27 @@
                 <w:sz w:val="16"/>
                 <w:szCs w:val="16"/>
               </w:rPr>
-              <w:t>The strategy I landed on had to do with using the ticker’s Relative Strength Index (RSI) to determine if it’s a idea to buy, sell or do nothing.</w:t>
+              <w:t xml:space="preserve">The strategy I landed on had to do with using the ticker’s Relative Strength Index (RSI) to determine if it’s </w:t>
+            </w:r>
+            <w:proofErr w:type="spellStart"/>
+            <w:proofErr w:type="gramStart"/>
+            <w:r>
+              <w:rPr>
+                <w:rFonts w:cstheme="minorHAnsi"/>
+                <w:sz w:val="16"/>
+                <w:szCs w:val="16"/>
+              </w:rPr>
+              <w:t>a</w:t>
+            </w:r>
+            <w:proofErr w:type="spellEnd"/>
+            <w:proofErr w:type="gramEnd"/>
+            <w:r>
+              <w:rPr>
+                <w:rFonts w:cstheme="minorHAnsi"/>
+                <w:sz w:val="16"/>
+                <w:szCs w:val="16"/>
+              </w:rPr>
+              <w:t xml:space="preserve"> idea to buy, sell or do nothing.</w:t>
             </w:r>
           </w:p>
           <w:p>
@@ -1845,7 +1920,14 @@
           <w:rFonts w:cstheme="minorHAnsi"/>
           <w:color w:val="auto"/>
         </w:rPr>
-        <w:t>, C, and C++</w:t>
+        <w:t>, C++</w:t>
+      </w:r>
+      <w:r>
+        <w:rPr>
+          <w:rFonts w:cstheme="minorHAnsi"/>
+          <w:color w:val="auto"/>
+        </w:rPr>
+        <w:t>, C, and C#</w:t>
       </w:r>
     </w:p>
     <w:p>
@@ -1866,7 +1948,28 @@
           <w:rFonts w:cstheme="minorHAnsi"/>
           <w:color w:val="auto"/>
         </w:rPr>
-        <w:t>Experienced in Unreal Engine 4 with some experience in Unity as well</w:t>
+        <w:t>Experienced in Unreal Engine 4</w:t>
+      </w:r>
+      <w:r>
+        <w:rPr>
+          <w:rFonts w:cstheme="minorHAnsi"/>
+          <w:color w:val="auto"/>
+        </w:rPr>
+        <w:t xml:space="preserve"> C++</w:t>
+      </w:r>
+      <w:r>
+        <w:rPr>
+          <w:rFonts w:cstheme="minorHAnsi"/>
+          <w:color w:val="auto"/>
+        </w:rPr>
+        <w:t>/Blueprints doing work with network programing, AI programming, and general gameplay programming,</w:t>
+      </w:r>
+      <w:r>
+        <w:rPr>
+          <w:rFonts w:cstheme="minorHAnsi"/>
+          <w:color w:val="auto"/>
+        </w:rPr>
+        <w:t xml:space="preserve"> with some experience in Unity as well</w:t>
       </w:r>
     </w:p>
     <w:p>
@@ -1887,7 +1990,7 @@
           <w:rFonts w:cstheme="minorHAnsi"/>
           <w:color w:val="auto"/>
         </w:rPr>
-        <w:t>Proficient in higher math studies such as: calculus, trigonometry, linear algebra, and calculus-based physics</w:t>
+        <w:t>Experienced in Arduino I/O work</w:t>
       </w:r>
     </w:p>
     <w:p>
@@ -1908,7 +2011,14 @@
           <w:rFonts w:cstheme="minorHAnsi"/>
           <w:color w:val="auto"/>
         </w:rPr>
-        <w:t>Worked on (and currently working on) coding projects for personal benefit outside of the classroom to help better my knowledge and experience</w:t>
+        <w:t>Proficient in higher math studies such as: calculus, trigonometry, linear algebra, calculus-based physics</w:t>
+      </w:r>
+      <w:r>
+        <w:rPr>
+          <w:rFonts w:cstheme="minorHAnsi"/>
+          <w:color w:val="auto"/>
+        </w:rPr>
+        <w:t>, and 3D Mathematics</w:t>
       </w:r>
     </w:p>
     <w:p>
@@ -1929,6 +2039,27 @@
           <w:rFonts w:cstheme="minorHAnsi"/>
           <w:color w:val="auto"/>
         </w:rPr>
+        <w:t>Worked on (and currently working on) coding projects for personal benefit outside of the classroom to help better my knowledge and experience</w:t>
+      </w:r>
+    </w:p>
+    <w:p>
+      <w:pPr>
+        <w:pStyle w:val="ListBullet"/>
+        <w:numPr>
+          <w:ilvl w:val="0"/>
+          <w:numId w:val="8"/>
+        </w:numPr>
+        <w:ind w:left="720"/>
+        <w:rPr>
+          <w:rFonts w:cstheme="minorHAnsi"/>
+          <w:color w:val="auto"/>
+        </w:rPr>
+      </w:pPr>
+      <w:r>
+        <w:rPr>
+          <w:rFonts w:cstheme="minorHAnsi"/>
+          <w:color w:val="auto"/>
+        </w:rPr>
         <w:t>Experienced at multitasking, communicating with groups of individuals, and working under time constraints</w:t>
       </w:r>
     </w:p>
@@ -2014,7 +2145,6 @@
           <w:sz w:val="28"/>
           <w:szCs w:val="28"/>
         </w:rPr>
-        <w:lastRenderedPageBreak/>
         <w:t>WORK EXPERIENCE</w:t>
       </w:r>
       <w:r>
@@ -2041,6 +2171,163 @@
           <w:rFonts w:cstheme="minorHAnsi"/>
           <w:b/>
           <w:bCs/>
+          <w:color w:val="000000" w:themeColor="text1"/>
+        </w:rPr>
+      </w:pPr>
+      <w:r>
+        <w:rPr>
+          <w:rFonts w:cstheme="minorHAnsi"/>
+          <w:b/>
+          <w:bCs/>
+          <w:color w:val="000000" w:themeColor="text1"/>
+        </w:rPr>
+        <w:t>Shawnee State University, Resident Assistant (08/2020 – Current)</w:t>
+      </w:r>
+    </w:p>
+    <w:p>
+      <w:pPr>
+        <w:pStyle w:val="ListBullet"/>
+        <w:numPr>
+          <w:ilvl w:val="0"/>
+          <w:numId w:val="13"/>
+        </w:numPr>
+        <w:rPr>
+          <w:rFonts w:cstheme="minorHAnsi"/>
+          <w:b/>
+          <w:bCs/>
+          <w:color w:val="000000" w:themeColor="text1"/>
+        </w:rPr>
+      </w:pPr>
+      <w:r>
+        <w:rPr>
+          <w:rFonts w:cstheme="minorHAnsi"/>
+          <w:color w:val="000000" w:themeColor="text1"/>
+        </w:rPr>
+        <w:t xml:space="preserve">Selected from a pool of over 65 applicants to be a Resident Assistant at Shawnee State </w:t>
+      </w:r>
+    </w:p>
+    <w:p>
+      <w:pPr>
+        <w:pStyle w:val="ListBullet"/>
+        <w:numPr>
+          <w:ilvl w:val="0"/>
+          <w:numId w:val="12"/>
+        </w:numPr>
+        <w:rPr>
+          <w:rFonts w:cstheme="minorHAnsi"/>
+          <w:b/>
+          <w:bCs/>
+          <w:color w:val="000000" w:themeColor="text1"/>
+        </w:rPr>
+      </w:pPr>
+      <w:r>
+        <w:rPr>
+          <w:rFonts w:cstheme="minorHAnsi"/>
+          <w:color w:val="000000" w:themeColor="text1"/>
+        </w:rPr>
+        <w:t>Complete numerous different types of training including: conflict mediation, title IX, and crisis management</w:t>
+      </w:r>
+    </w:p>
+    <w:p>
+      <w:pPr>
+        <w:pStyle w:val="ListBullet"/>
+        <w:numPr>
+          <w:ilvl w:val="0"/>
+          <w:numId w:val="12"/>
+        </w:numPr>
+        <w:rPr>
+          <w:rFonts w:cstheme="minorHAnsi"/>
+          <w:b/>
+          <w:bCs/>
+          <w:color w:val="000000" w:themeColor="text1"/>
+        </w:rPr>
+      </w:pPr>
+      <w:r>
+        <w:rPr>
+          <w:rFonts w:cstheme="minorHAnsi"/>
+          <w:color w:val="000000" w:themeColor="text1"/>
+        </w:rPr>
+        <w:t>Real world experience with conflict mediation and conflict resolution between residents</w:t>
+      </w:r>
+    </w:p>
+    <w:p>
+      <w:pPr>
+        <w:pStyle w:val="ListBullet"/>
+        <w:numPr>
+          <w:ilvl w:val="0"/>
+          <w:numId w:val="12"/>
+        </w:numPr>
+        <w:rPr>
+          <w:rFonts w:cstheme="minorHAnsi"/>
+          <w:b/>
+          <w:bCs/>
+          <w:color w:val="000000" w:themeColor="text1"/>
+        </w:rPr>
+      </w:pPr>
+      <w:r>
+        <w:rPr>
+          <w:rFonts w:cstheme="minorHAnsi"/>
+          <w:color w:val="000000" w:themeColor="text1"/>
+        </w:rPr>
+        <w:t>Responsible for ensuring a safe living and learning environment for my residents</w:t>
+      </w:r>
+    </w:p>
+    <w:p>
+      <w:pPr>
+        <w:pStyle w:val="ListBullet"/>
+        <w:numPr>
+          <w:ilvl w:val="0"/>
+          <w:numId w:val="12"/>
+        </w:numPr>
+        <w:rPr>
+          <w:rFonts w:cstheme="minorHAnsi"/>
+          <w:b/>
+          <w:bCs/>
+          <w:color w:val="000000" w:themeColor="text1"/>
+        </w:rPr>
+      </w:pPr>
+      <w:r>
+        <w:rPr>
+          <w:rFonts w:cstheme="minorHAnsi"/>
+          <w:color w:val="000000" w:themeColor="text1"/>
+        </w:rPr>
+        <w:t>Required to fill out well written, detailed, paperwork that could be used in legal situations</w:t>
+      </w:r>
+    </w:p>
+    <w:p>
+      <w:pPr>
+        <w:pStyle w:val="ListBullet"/>
+        <w:numPr>
+          <w:ilvl w:val="0"/>
+          <w:numId w:val="12"/>
+        </w:numPr>
+        <w:rPr>
+          <w:rFonts w:cstheme="minorHAnsi"/>
+          <w:b/>
+          <w:bCs/>
+          <w:color w:val="000000" w:themeColor="text1"/>
+        </w:rPr>
+      </w:pPr>
+      <w:r>
+        <w:rPr>
+          <w:rFonts w:cstheme="minorHAnsi"/>
+          <w:color w:val="000000" w:themeColor="text1"/>
+        </w:rPr>
+        <w:t>Put on monthly building programs(events) for my, and other RA’s, residents to attend</w:t>
+      </w:r>
+    </w:p>
+    <w:p>
+      <w:pPr>
+        <w:pStyle w:val="ListBullet"/>
+        <w:numPr>
+          <w:ilvl w:val="0"/>
+          <w:numId w:val="0"/>
+        </w:numPr>
+        <w:ind w:left="360" w:hanging="360"/>
+        <w:rPr>
+          <w:rFonts w:cstheme="minorHAnsi"/>
+          <w:b/>
+          <w:bCs/>
           <w:color w:val="auto"/>
         </w:rPr>
       </w:pPr>
@@ -2221,184 +2508,6 @@
           <w:color w:val="000000" w:themeColor="text1"/>
         </w:rPr>
         <w:t>Entrusted to train new employees on detailed wiring for light fixtures</w:t>
-      </w:r>
-    </w:p>
-    <w:p>
-      <w:pPr>
-        <w:pStyle w:val="ListBullet"/>
-        <w:numPr>
-          <w:ilvl w:val="0"/>
-          <w:numId w:val="0"/>
-        </w:numPr>
-        <w:ind w:left="360" w:hanging="360"/>
-        <w:rPr>
-          <w:rFonts w:cstheme="minorHAnsi"/>
-          <w:b/>
-          <w:bCs/>
-          <w:color w:val="000000" w:themeColor="text1"/>
-        </w:rPr>
-      </w:pPr>
-      <w:r>
-        <w:rPr>
-          <w:rFonts w:cstheme="minorHAnsi"/>
-          <w:b/>
-          <w:bCs/>
-          <w:color w:val="000000" w:themeColor="text1"/>
-        </w:rPr>
-        <w:t>Shawnee State University, Resident Assistant (08/2020 – Current)</w:t>
-      </w:r>
-    </w:p>
-    <w:p>
-      <w:pPr>
-        <w:pStyle w:val="ListBullet"/>
-        <w:numPr>
-          <w:ilvl w:val="0"/>
-          <w:numId w:val="13"/>
-        </w:numPr>
-        <w:rPr>
-          <w:rFonts w:cstheme="minorHAnsi"/>
-          <w:b/>
-          <w:bCs/>
-          <w:color w:val="000000" w:themeColor="text1"/>
-        </w:rPr>
-      </w:pPr>
-      <w:r>
-        <w:rPr>
-          <w:rFonts w:cstheme="minorHAnsi"/>
-          <w:color w:val="000000" w:themeColor="text1"/>
-        </w:rPr>
-        <w:t xml:space="preserve">Selected from a pool of over 65 applicants to be a Resident Assistant at Shawnee State </w:t>
-      </w:r>
-    </w:p>
-    <w:p>
-      <w:pPr>
-        <w:pStyle w:val="ListBullet"/>
-        <w:numPr>
-          <w:ilvl w:val="0"/>
-          <w:numId w:val="12"/>
-        </w:numPr>
-        <w:rPr>
-          <w:rFonts w:cstheme="minorHAnsi"/>
-          <w:b/>
-          <w:bCs/>
-          <w:color w:val="000000" w:themeColor="text1"/>
-        </w:rPr>
-      </w:pPr>
-      <w:r>
-        <w:rPr>
-          <w:rFonts w:cstheme="minorHAnsi"/>
-          <w:color w:val="000000" w:themeColor="text1"/>
-        </w:rPr>
-        <w:t>Complete numerous different types of training including: conflict mediation, title IX, and crisis management</w:t>
-      </w:r>
-    </w:p>
-    <w:p>
-      <w:pPr>
-        <w:pStyle w:val="ListBullet"/>
-        <w:numPr>
-          <w:ilvl w:val="0"/>
-          <w:numId w:val="12"/>
-        </w:numPr>
-        <w:rPr>
-          <w:rFonts w:cstheme="minorHAnsi"/>
-          <w:b/>
-          <w:bCs/>
-          <w:color w:val="000000" w:themeColor="text1"/>
-        </w:rPr>
-      </w:pPr>
-      <w:r>
-        <w:rPr>
-          <w:rFonts w:cstheme="minorHAnsi"/>
-          <w:color w:val="000000" w:themeColor="text1"/>
-        </w:rPr>
-        <w:t xml:space="preserve">Real world </w:t>
-      </w:r>
-      <w:r>
-        <w:rPr>
-          <w:rFonts w:cstheme="minorHAnsi"/>
-          <w:color w:val="000000" w:themeColor="text1"/>
-        </w:rPr>
-        <w:t>experience with conflict mediation and conflict resolution</w:t>
-      </w:r>
-      <w:r>
-        <w:rPr>
-          <w:rFonts w:cstheme="minorHAnsi"/>
-          <w:color w:val="000000" w:themeColor="text1"/>
-        </w:rPr>
-        <w:t xml:space="preserve"> between residents</w:t>
-      </w:r>
-    </w:p>
-    <w:p>
-      <w:pPr>
-        <w:pStyle w:val="ListBullet"/>
-        <w:numPr>
-          <w:ilvl w:val="0"/>
-          <w:numId w:val="12"/>
-        </w:numPr>
-        <w:rPr>
-          <w:rFonts w:cstheme="minorHAnsi"/>
-          <w:b/>
-          <w:bCs/>
-          <w:color w:val="000000" w:themeColor="text1"/>
-        </w:rPr>
-      </w:pPr>
-      <w:r>
-        <w:rPr>
-          <w:rFonts w:cstheme="minorHAnsi"/>
-          <w:color w:val="000000" w:themeColor="text1"/>
-        </w:rPr>
-        <w:t>R</w:t>
-      </w:r>
-      <w:r>
-        <w:rPr>
-          <w:rFonts w:cstheme="minorHAnsi"/>
-          <w:color w:val="000000" w:themeColor="text1"/>
-        </w:rPr>
-        <w:t>esponsible for ensuring a safe living and learning environment for my residents</w:t>
-      </w:r>
-    </w:p>
-    <w:p>
-      <w:pPr>
-        <w:pStyle w:val="ListBullet"/>
-        <w:numPr>
-          <w:ilvl w:val="0"/>
-          <w:numId w:val="12"/>
-        </w:numPr>
-        <w:rPr>
-          <w:rFonts w:cstheme="minorHAnsi"/>
-          <w:b/>
-          <w:bCs/>
-          <w:color w:val="000000" w:themeColor="text1"/>
-        </w:rPr>
-      </w:pPr>
-      <w:r>
-        <w:rPr>
-          <w:rFonts w:cstheme="minorHAnsi"/>
-          <w:color w:val="000000" w:themeColor="text1"/>
-        </w:rPr>
-        <w:t>Required to fill out well written, detailed, paperwork that could be used in legal situations</w:t>
-      </w:r>
-    </w:p>
-    <w:p>
-      <w:pPr>
-        <w:pStyle w:val="ListBullet"/>
-        <w:numPr>
-          <w:ilvl w:val="0"/>
-          <w:numId w:val="12"/>
-        </w:numPr>
-        <w:rPr>
-          <w:rFonts w:cstheme="minorHAnsi"/>
-          <w:b/>
-          <w:bCs/>
-          <w:color w:val="000000" w:themeColor="text1"/>
-        </w:rPr>
-      </w:pPr>
-      <w:r>
-        <w:rPr>
-          <w:rFonts w:cstheme="minorHAnsi"/>
-          <w:color w:val="000000" w:themeColor="text1"/>
-        </w:rPr>
-        <w:t>Put on monthly building programs(events) for my, and other RA’s, residents to attend</w:t>
       </w:r>
     </w:p>
     <w:p>
@@ -2893,11 +3002,35 @@
         <w:rFonts w:cstheme="majorHAnsi"/>
       </w:rPr>
     </w:pPr>
+    <w:hyperlink r:id="rId1" w:history="1">
+      <w:r>
+        <w:rPr>
+          <w:rStyle w:val="Hyperlink"/>
+          <w:rFonts w:cstheme="majorHAnsi"/>
+        </w:rPr>
+        <w:t>nick.bennett.911@gmail.com</w:t>
+      </w:r>
+    </w:hyperlink>
+  </w:p>
+  <w:p>
+    <w:pPr>
+      <w:spacing w:after="0" w:line="240" w:lineRule="auto"/>
+      <w:jc w:val="center"/>
+      <w:rPr>
+        <w:rFonts w:cstheme="majorHAnsi"/>
+      </w:rPr>
+    </w:pPr>
     <w:r>
       <w:rPr>
         <w:rFonts w:cstheme="majorHAnsi"/>
       </w:rPr>
-      <w:t>nick.bennett.911@gmail.com</w:t>
+      <w:t xml:space="preserve">Portfolio Website: </w:t>
+    </w:r>
+    <w:r>
+      <w:rPr>
+        <w:rFonts w:cstheme="majorHAnsi"/>
+      </w:rPr>
+      <w:t>https://nickbennett911.github.io/</w:t>
     </w:r>
   </w:p>
   <w:p>
@@ -5386,6 +5519,7 @@
   <w:style w:type="character" w:default="1" w:styleId="DefaultParagraphFont">
     <w:name w:val="Default Paragraph Font"/>
     <w:uiPriority w:val="1"/>
+    <w:semiHidden/>
     <w:unhideWhenUsed/>
   </w:style>
   <w:style w:type="table" w:default="1" w:styleId="TableNormal">
@@ -6011,6 +6145,18 @@
       <w:szCs w:val="20"/>
     </w:rPr>
   </w:style>
+  <w:style w:type="character" w:styleId="UnresolvedMention">
+    <w:name w:val="Unresolved Mention"/>
+    <w:basedOn w:val="DefaultParagraphFont"/>
+    <w:uiPriority w:val="99"/>
+    <w:semiHidden/>
+    <w:unhideWhenUsed/>
+    <w:rsid w:val="00640D79"/>
+    <w:rPr>
+      <w:color w:val="605E5C"/>
+      <w:shd w:val="clear" w:color="auto" w:fill="E1DFDD"/>
+    </w:rPr>
+  </w:style>
 </w:styles>
 </file>
 

</xml_diff>